<commit_message>
refactoring for final deliverance
</commit_message>
<xml_diff>
--- a/Assignment no 2.docx
+++ b/Assignment no 2.docx
@@ -1,6 +1,6 @@
 
 <file path=word/document.xml><?xml version="1.0" encoding="utf-8"?>
-<w:document xmlns:wpc="http://schemas.microsoft.com/office/word/2010/wordprocessingCanvas" xmlns:cx="http://schemas.microsoft.com/office/drawing/2014/chartex" xmlns:cx1="http://schemas.microsoft.com/office/drawing/2015/9/8/chartex" xmlns:cx2="http://schemas.microsoft.com/office/drawing/2015/10/21/chartex" xmlns:cx3="http://schemas.microsoft.com/office/drawing/2016/5/9/chartex" xmlns:cx4="http://schemas.microsoft.com/office/drawing/2016/5/10/chartex" xmlns:cx5="http://schemas.microsoft.com/office/drawing/2016/5/11/chartex" xmlns:cx6="http://schemas.microsoft.com/office/drawing/2016/5/12/chartex" xmlns:cx7="http://schemas.microsoft.com/office/drawing/2016/5/13/chartex" xmlns:cx8="http://schemas.microsoft.com/office/drawing/2016/5/14/chartex" xmlns:mc="http://schemas.openxmlformats.org/markup-compatibility/2006" xmlns:aink="http://schemas.microsoft.com/office/drawing/2016/ink" xmlns:am3d="http://schemas.microsoft.com/office/drawing/2017/model3d" xmlns:o="urn:schemas-microsoft-com:office:office" xmlns:oel="http://schemas.microsoft.com/office/2019/extlst" xmlns:r="http://schemas.openxmlformats.org/officeDocument/2006/relationships" xmlns:m="http://schemas.openxmlformats.org/officeDocument/2006/math" xmlns:v="urn:schemas-microsoft-com:vml" xmlns:wp14="http://schemas.microsoft.com/office/word/2010/wordprocessingDrawing" xmlns:wp="http://schemas.openxmlformats.org/drawingml/2006/wordprocessingDrawing" xmlns:w10="urn:schemas-microsoft-com:office:word" xmlns:w="http://schemas.openxmlformats.org/wordprocessingml/2006/main" xmlns:w14="http://schemas.microsoft.com/office/word/2010/wordml" xmlns:w15="http://schemas.microsoft.com/office/word/2012/wordml" xmlns:w16cex="http://schemas.microsoft.com/office/word/2018/wordml/cex" xmlns:w16cid="http://schemas.microsoft.com/office/word/2016/wordml/cid" xmlns:w16="http://schemas.microsoft.com/office/word/2018/wordml" xmlns:w16du="http://schemas.microsoft.com/office/word/2023/wordml/word16du" xmlns:w16sdtdh="http://schemas.microsoft.com/office/word/2020/wordml/sdtdatahash" xmlns:w16se="http://schemas.microsoft.com/office/word/2015/wordml/symex" xmlns:wpg="http://schemas.microsoft.com/office/word/2010/wordprocessingGroup" xmlns:wpi="http://schemas.microsoft.com/office/word/2010/wordprocessingInk" xmlns:wne="http://schemas.microsoft.com/office/word/2006/wordml" xmlns:wps="http://schemas.microsoft.com/office/word/2010/wordprocessingShape" mc:Ignorable="w14 w15 w16se w16cid w16 w16cex w16sdtdh w16du wp14">
+<w:document xmlns:wpc="http://schemas.microsoft.com/office/word/2010/wordprocessingCanvas" xmlns:cx="http://schemas.microsoft.com/office/drawing/2014/chartex" xmlns:cx1="http://schemas.microsoft.com/office/drawing/2015/9/8/chartex" xmlns:cx2="http://schemas.microsoft.com/office/drawing/2015/10/21/chartex" xmlns:cx3="http://schemas.microsoft.com/office/drawing/2016/5/9/chartex" xmlns:cx4="http://schemas.microsoft.com/office/drawing/2016/5/10/chartex" xmlns:cx5="http://schemas.microsoft.com/office/drawing/2016/5/11/chartex" xmlns:cx6="http://schemas.microsoft.com/office/drawing/2016/5/12/chartex" xmlns:cx7="http://schemas.microsoft.com/office/drawing/2016/5/13/chartex" xmlns:cx8="http://schemas.microsoft.com/office/drawing/2016/5/14/chartex" xmlns:mc="http://schemas.openxmlformats.org/markup-compatibility/2006" xmlns:aink="http://schemas.microsoft.com/office/drawing/2016/ink" xmlns:am3d="http://schemas.microsoft.com/office/drawing/2017/model3d" xmlns:o="urn:schemas-microsoft-com:office:office" xmlns:oel="http://schemas.microsoft.com/office/2019/extlst" xmlns:r="http://schemas.openxmlformats.org/officeDocument/2006/relationships" xmlns:m="http://schemas.openxmlformats.org/officeDocument/2006/math" xmlns:v="urn:schemas-microsoft-com:vml" xmlns:wp14="http://schemas.microsoft.com/office/word/2010/wordprocessingDrawing" xmlns:wp="http://schemas.openxmlformats.org/drawingml/2006/wordprocessingDrawing" xmlns:w10="urn:schemas-microsoft-com:office:word" xmlns:w="http://schemas.openxmlformats.org/wordprocessingml/2006/main" xmlns:w14="http://schemas.microsoft.com/office/word/2010/wordml" xmlns:w15="http://schemas.microsoft.com/office/word/2012/wordml" xmlns:w16cex="http://schemas.microsoft.com/office/word/2018/wordml/cex" xmlns:w16cid="http://schemas.microsoft.com/office/word/2016/wordml/cid" xmlns:w16="http://schemas.microsoft.com/office/word/2018/wordml" xmlns:w16du="http://schemas.microsoft.com/office/word/2023/wordml/word16du" xmlns:w16sdtdh="http://schemas.microsoft.com/office/word/2020/wordml/sdtdatahash" xmlns:w16sdtfl="http://schemas.microsoft.com/office/word/2024/wordml/sdtformatlock" xmlns:w16se="http://schemas.microsoft.com/office/word/2015/wordml/symex" xmlns:wpg="http://schemas.microsoft.com/office/word/2010/wordprocessingGroup" xmlns:wpi="http://schemas.microsoft.com/office/word/2010/wordprocessingInk" xmlns:wne="http://schemas.microsoft.com/office/word/2006/wordml" xmlns:wps="http://schemas.microsoft.com/office/word/2010/wordprocessingShape" mc:Ignorable="w14 w15 w16se w16cid w16 w16cex w16sdtdh w16sdtfl w16du wp14">
   <w:body>
     <w:p>
       <w:pPr>
@@ -154,11 +154,137 @@
       </w:r>
       <w:r>
         <w:rPr>
-          <w:sz w:val="24"/>
-          <w:szCs w:val="24"/>
-          <w:lang w:val="en-US"/>
-        </w:rPr>
-        <w:t>intent classification from user query. Use appropriate neural network model for training purposes. Use appropriate method to avoid over training. Display progress of your training process and report results on test data set using well known performance metrics.</w:t>
+          <w:b/>
+          <w:bCs/>
+          <w:sz w:val="24"/>
+          <w:szCs w:val="24"/>
+          <w:lang w:val="en-US"/>
+        </w:rPr>
+        <w:t>intent classification</w:t>
+      </w:r>
+      <w:r>
+        <w:rPr>
+          <w:sz w:val="24"/>
+          <w:szCs w:val="24"/>
+          <w:lang w:val="en-US"/>
+        </w:rPr>
+        <w:t xml:space="preserve"> from </w:t>
+      </w:r>
+      <w:r>
+        <w:rPr>
+          <w:b/>
+          <w:bCs/>
+          <w:sz w:val="24"/>
+          <w:szCs w:val="24"/>
+          <w:lang w:val="en-US"/>
+        </w:rPr>
+        <w:t>user query.</w:t>
+      </w:r>
+      <w:r>
+        <w:rPr>
+          <w:sz w:val="24"/>
+          <w:szCs w:val="24"/>
+          <w:lang w:val="en-US"/>
+        </w:rPr>
+        <w:t xml:space="preserve"> Use </w:t>
+      </w:r>
+      <w:r>
+        <w:rPr>
+          <w:sz w:val="24"/>
+          <w:szCs w:val="24"/>
+          <w:u w:val="single"/>
+          <w:lang w:val="en-US"/>
+        </w:rPr>
+        <w:t>appropriate</w:t>
+      </w:r>
+      <w:r>
+        <w:rPr>
+          <w:sz w:val="24"/>
+          <w:szCs w:val="24"/>
+          <w:lang w:val="en-US"/>
+        </w:rPr>
+        <w:t xml:space="preserve"> </w:t>
+      </w:r>
+      <w:r>
+        <w:rPr>
+          <w:b/>
+          <w:bCs/>
+          <w:sz w:val="24"/>
+          <w:szCs w:val="24"/>
+          <w:lang w:val="en-US"/>
+        </w:rPr>
+        <w:t>neural network mode</w:t>
+      </w:r>
+      <w:r>
+        <w:rPr>
+          <w:sz w:val="24"/>
+          <w:szCs w:val="24"/>
+          <w:lang w:val="en-US"/>
+        </w:rPr>
+        <w:t xml:space="preserve">l for training purposes. Use appropriate method to </w:t>
+      </w:r>
+      <w:r>
+        <w:rPr>
+          <w:sz w:val="24"/>
+          <w:szCs w:val="24"/>
+          <w:u w:val="single"/>
+          <w:lang w:val="en-US"/>
+        </w:rPr>
+        <w:t>avoid</w:t>
+      </w:r>
+      <w:r>
+        <w:rPr>
+          <w:sz w:val="24"/>
+          <w:szCs w:val="24"/>
+          <w:lang w:val="en-US"/>
+        </w:rPr>
+        <w:t xml:space="preserve"> </w:t>
+      </w:r>
+      <w:r>
+        <w:rPr>
+          <w:b/>
+          <w:bCs/>
+          <w:sz w:val="24"/>
+          <w:szCs w:val="24"/>
+          <w:lang w:val="en-US"/>
+        </w:rPr>
+        <w:t>over training</w:t>
+      </w:r>
+      <w:r>
+        <w:rPr>
+          <w:sz w:val="24"/>
+          <w:szCs w:val="24"/>
+          <w:lang w:val="en-US"/>
+        </w:rPr>
+        <w:t xml:space="preserve">. Display progress of your </w:t>
+      </w:r>
+      <w:r>
+        <w:rPr>
+          <w:b/>
+          <w:bCs/>
+          <w:sz w:val="24"/>
+          <w:szCs w:val="24"/>
+          <w:lang w:val="en-US"/>
+        </w:rPr>
+        <w:t>training process</w:t>
+      </w:r>
+      <w:r>
+        <w:rPr>
+          <w:sz w:val="24"/>
+          <w:szCs w:val="24"/>
+          <w:lang w:val="en-US"/>
+        </w:rPr>
+        <w:t xml:space="preserve"> and report results on test data set using well known </w:t>
+      </w:r>
+      <w:r>
+        <w:rPr>
+          <w:b/>
+          <w:bCs/>
+          <w:sz w:val="24"/>
+          <w:szCs w:val="24"/>
+          <w:lang w:val="en-US"/>
+        </w:rPr>
+        <w:t>performance metrics.</w:t>
       </w:r>
       <w:r>
         <w:rPr>
@@ -174,7 +300,25 @@
           <w:szCs w:val="24"/>
           <w:lang w:val="en-US"/>
         </w:rPr>
-        <w:t xml:space="preserve"> Submit one page report on analysis of results. Submission should be in the form of single zip file.</w:t>
+        <w:t xml:space="preserve"> Submit one page report on analysis of results. Submission should be in the form of </w:t>
+      </w:r>
+      <w:proofErr w:type="gramStart"/>
+      <w:r>
+        <w:rPr>
+          <w:sz w:val="24"/>
+          <w:szCs w:val="24"/>
+          <w:lang w:val="en-US"/>
+        </w:rPr>
+        <w:t>single</w:t>
+      </w:r>
+      <w:proofErr w:type="gramEnd"/>
+      <w:r>
+        <w:rPr>
+          <w:sz w:val="24"/>
+          <w:szCs w:val="24"/>
+          <w:lang w:val="en-US"/>
+        </w:rPr>
+        <w:t xml:space="preserve"> zip file.</w:t>
       </w:r>
     </w:p>
     <w:sectPr>
@@ -188,14 +332,14 @@
 </file>
 
 <file path=word/styles.xml><?xml version="1.0" encoding="utf-8"?>
-<w:styles xmlns:mc="http://schemas.openxmlformats.org/markup-compatibility/2006" xmlns:r="http://schemas.openxmlformats.org/officeDocument/2006/relationships" xmlns:w="http://schemas.openxmlformats.org/wordprocessingml/2006/main" xmlns:w14="http://schemas.microsoft.com/office/word/2010/wordml" xmlns:w15="http://schemas.microsoft.com/office/word/2012/wordml" xmlns:w16cex="http://schemas.microsoft.com/office/word/2018/wordml/cex" xmlns:w16cid="http://schemas.microsoft.com/office/word/2016/wordml/cid" xmlns:w16="http://schemas.microsoft.com/office/word/2018/wordml" xmlns:w16du="http://schemas.microsoft.com/office/word/2023/wordml/word16du" xmlns:w16sdtdh="http://schemas.microsoft.com/office/word/2020/wordml/sdtdatahash" xmlns:w16se="http://schemas.microsoft.com/office/word/2015/wordml/symex" mc:Ignorable="w14 w15 w16se w16cid w16 w16cex w16sdtdh w16du">
+<w:styles xmlns:mc="http://schemas.openxmlformats.org/markup-compatibility/2006" xmlns:r="http://schemas.openxmlformats.org/officeDocument/2006/relationships" xmlns:w="http://schemas.openxmlformats.org/wordprocessingml/2006/main" xmlns:w14="http://schemas.microsoft.com/office/word/2010/wordml" xmlns:w15="http://schemas.microsoft.com/office/word/2012/wordml" xmlns:w16cex="http://schemas.microsoft.com/office/word/2018/wordml/cex" xmlns:w16cid="http://schemas.microsoft.com/office/word/2016/wordml/cid" xmlns:w16="http://schemas.microsoft.com/office/word/2018/wordml" xmlns:w16du="http://schemas.microsoft.com/office/word/2023/wordml/word16du" xmlns:w16sdtdh="http://schemas.microsoft.com/office/word/2020/wordml/sdtdatahash" xmlns:w16sdtfl="http://schemas.microsoft.com/office/word/2024/wordml/sdtformatlock" xmlns:w16se="http://schemas.microsoft.com/office/word/2015/wordml/symex" mc:Ignorable="w14 w15 w16se w16cid w16 w16cex w16sdtdh w16sdtfl w16du">
   <w:docDefaults>
     <w:rPrDefault>
       <w:rPr>
         <w:rFonts w:asciiTheme="minorHAnsi" w:eastAsiaTheme="minorHAnsi" w:hAnsiTheme="minorHAnsi" w:cstheme="minorBidi"/>
         <w:sz w:val="22"/>
         <w:szCs w:val="22"/>
-        <w:lang w:val="en-PK" w:eastAsia="en-US" w:bidi="ar-SA"/>
+        <w:lang w:eastAsia="en-US" w:bidi="ar-SA"/>
       </w:rPr>
     </w:rPrDefault>
     <w:pPrDefault>
@@ -1401,6 +1545,23 @@
 </file>
 
 <file path=customXml/item1.xml><?xml version="1.0" encoding="utf-8"?>
+<p:properties xmlns:p="http://schemas.microsoft.com/office/2006/metadata/properties" xmlns:xsi="http://www.w3.org/2001/XMLSchema-instance" xmlns:pc="http://schemas.microsoft.com/office/infopath/2007/PartnerControls">
+  <documentManagement>
+    <ReferenceId xmlns="67d74585-1242-4170-bd9a-7a779937d10b" xsi:nil="true"/>
+  </documentManagement>
+</p:properties>
+</file>
+
+<file path=customXml/item2.xml><?xml version="1.0" encoding="utf-8"?>
+<?mso-contentType ?>
+<FormTemplates xmlns="http://schemas.microsoft.com/sharepoint/v3/contenttype/forms">
+  <Display>DocumentLibraryForm</Display>
+  <Edit>DocumentLibraryForm</Edit>
+  <New>DocumentLibraryForm</New>
+</FormTemplates>
+</file>
+
+<file path=customXml/item3.xml><?xml version="1.0" encoding="utf-8"?>
 <ct:contentTypeSchema xmlns:ct="http://schemas.microsoft.com/office/2006/metadata/contentType" xmlns:ma="http://schemas.microsoft.com/office/2006/metadata/properties/metaAttributes" ct:_="" ma:_="" ma:contentTypeName="Document" ma:contentTypeID="0x010100A157E37824124F47B3873A64CDC64C68" ma:contentTypeVersion="1" ma:contentTypeDescription="Create a new document." ma:contentTypeScope="" ma:versionID="572c46a72bb43a5e09043d1f037062dd">
   <xsd:schema xmlns:xsd="http://www.w3.org/2001/XMLSchema" xmlns:xs="http://www.w3.org/2001/XMLSchema" xmlns:p="http://schemas.microsoft.com/office/2006/metadata/properties" xmlns:ns2="67d74585-1242-4170-bd9a-7a779937d10b" targetNamespace="http://schemas.microsoft.com/office/2006/metadata/properties" ma:root="true" ma:fieldsID="b355d665b9f24b4788675d5c693a0610" ns2:_="">
     <xsd:import namespace="67d74585-1242-4170-bd9a-7a779937d10b"/>
@@ -1526,31 +1687,38 @@
 </ct:contentTypeSchema>
 </file>
 
-<file path=customXml/item2.xml><?xml version="1.0" encoding="utf-8"?>
-<?mso-contentType ?>
-<FormTemplates xmlns="http://schemas.microsoft.com/sharepoint/v3/contenttype/forms">
-  <Display>DocumentLibraryForm</Display>
-  <Edit>DocumentLibraryForm</Edit>
-  <New>DocumentLibraryForm</New>
-</FormTemplates>
-</file>
-
-<file path=customXml/item3.xml><?xml version="1.0" encoding="utf-8"?>
-<p:properties xmlns:p="http://schemas.microsoft.com/office/2006/metadata/properties" xmlns:xsi="http://www.w3.org/2001/XMLSchema-instance" xmlns:pc="http://schemas.microsoft.com/office/infopath/2007/PartnerControls">
-  <documentManagement>
-    <ReferenceId xmlns="67d74585-1242-4170-bd9a-7a779937d10b" xsi:nil="true"/>
-  </documentManagement>
-</p:properties>
-</file>
-
 <file path=customXml/itemProps1.xml><?xml version="1.0" encoding="utf-8"?>
-<ds:datastoreItem xmlns:ds="http://schemas.openxmlformats.org/officeDocument/2006/customXml" ds:itemID="{B4A0E2E8-28F9-4F12-B954-1A7C73F1BC80}"/>
+<ds:datastoreItem xmlns:ds="http://schemas.openxmlformats.org/officeDocument/2006/customXml" ds:itemID="{7DFC44E4-B559-44D4-8B8B-B6DFA6E2E1F1}">
+  <ds:schemaRefs>
+    <ds:schemaRef ds:uri="http://schemas.microsoft.com/office/2006/metadata/properties"/>
+    <ds:schemaRef ds:uri="http://schemas.microsoft.com/office/infopath/2007/PartnerControls"/>
+    <ds:schemaRef ds:uri="67d74585-1242-4170-bd9a-7a779937d10b"/>
+  </ds:schemaRefs>
+</ds:datastoreItem>
 </file>
 
 <file path=customXml/itemProps2.xml><?xml version="1.0" encoding="utf-8"?>
-<ds:datastoreItem xmlns:ds="http://schemas.openxmlformats.org/officeDocument/2006/customXml" ds:itemID="{64D94CA4-0BF7-43E0-BE93-28B2F2C51B88}"/>
+<ds:datastoreItem xmlns:ds="http://schemas.openxmlformats.org/officeDocument/2006/customXml" ds:itemID="{64D94CA4-0BF7-43E0-BE93-28B2F2C51B88}">
+  <ds:schemaRefs>
+    <ds:schemaRef ds:uri="http://schemas.microsoft.com/sharepoint/v3/contenttype/forms"/>
+  </ds:schemaRefs>
+</ds:datastoreItem>
 </file>
 
 <file path=customXml/itemProps3.xml><?xml version="1.0" encoding="utf-8"?>
-<ds:datastoreItem xmlns:ds="http://schemas.openxmlformats.org/officeDocument/2006/customXml" ds:itemID="{7DFC44E4-B559-44D4-8B8B-B6DFA6E2E1F1}"/>
+<ds:datastoreItem xmlns:ds="http://schemas.openxmlformats.org/officeDocument/2006/customXml" ds:itemID="{B4A0E2E8-28F9-4F12-B954-1A7C73F1BC80}">
+  <ds:schemaRefs>
+    <ds:schemaRef ds:uri="http://schemas.microsoft.com/office/2006/metadata/contentType"/>
+    <ds:schemaRef ds:uri="http://schemas.microsoft.com/office/2006/metadata/properties/metaAttributes"/>
+    <ds:schemaRef ds:uri="http://www.w3.org/2001/XMLSchema"/>
+    <ds:schemaRef ds:uri="http://schemas.microsoft.com/office/2006/metadata/properties"/>
+    <ds:schemaRef ds:uri="67d74585-1242-4170-bd9a-7a779937d10b"/>
+    <ds:schemaRef ds:uri="http://schemas.microsoft.com/office/2006/documentManagement/types"/>
+    <ds:schemaRef ds:uri="http://schemas.microsoft.com/office/infopath/2007/PartnerControls"/>
+    <ds:schemaRef ds:uri="http://schemas.openxmlformats.org/package/2006/metadata/core-properties"/>
+    <ds:schemaRef ds:uri="http://purl.org/dc/elements/1.1/"/>
+    <ds:schemaRef ds:uri="http://purl.org/dc/terms/"/>
+    <ds:schemaRef ds:uri="http://schemas.microsoft.com/internal/obd"/>
+  </ds:schemaRefs>
+</ds:datastoreItem>
 </file>
</xml_diff>